<commit_message>
Edit check out one-way ticket glossaries.
</commit_message>
<xml_diff>
--- a/RequirementAnalysis/AFC/20160790-TruongThanhDuy/AFC_Thành Duy.docx
+++ b/RequirementAnalysis/AFC/20160790-TruongThanhDuy/AFC_Thành Duy.docx
@@ -1488,6 +1488,48 @@
                 <w:rFonts w:ascii="Times New Roman" w:hAnsi="Times New Roman" w:cs="Times New Roman"/>
               </w:rPr>
               <w:t>Vé một chiều.</w:t>
+            </w:r>
+          </w:p>
+        </w:tc>
+      </w:tr>
+      <w:tr>
+        <w:tc>
+          <w:tcPr>
+            <w:tcW w:w="2394" w:type="dxa"/>
+          </w:tcPr>
+          <w:p>
+            <w:pPr>
+              <w:pStyle w:val="ListParagraph"/>
+              <w:ind w:left="0"/>
+              <w:rPr>
+                <w:rFonts w:ascii="Times New Roman" w:hAnsi="Times New Roman" w:cs="Times New Roman"/>
+              </w:rPr>
+            </w:pPr>
+            <w:r>
+              <w:rPr>
+                <w:rFonts w:ascii="Times New Roman" w:hAnsi="Times New Roman" w:cs="Times New Roman"/>
+              </w:rPr>
+              <w:t>Check out</w:t>
+            </w:r>
+          </w:p>
+        </w:tc>
+        <w:tc>
+          <w:tcPr>
+            <w:tcW w:w="5896" w:type="dxa"/>
+          </w:tcPr>
+          <w:p>
+            <w:pPr>
+              <w:pStyle w:val="ListParagraph"/>
+              <w:ind w:left="0"/>
+              <w:rPr>
+                <w:rFonts w:ascii="Times New Roman" w:hAnsi="Times New Roman" w:cs="Times New Roman"/>
+              </w:rPr>
+            </w:pPr>
+            <w:r>
+              <w:rPr>
+                <w:rFonts w:ascii="Times New Roman" w:hAnsi="Times New Roman" w:cs="Times New Roman"/>
+              </w:rPr>
+              <w:t>Soát vé ra.</w:t>
             </w:r>
             <w:bookmarkStart w:id="0" w:name="_GoBack"/>
             <w:bookmarkEnd w:id="0"/>
@@ -2049,6 +2091,7 @@
     <w:lsdException w:name="HTML Sample" w:semiHidden="1" w:unhideWhenUsed="1"/>
     <w:lsdException w:name="HTML Typewriter" w:semiHidden="1" w:unhideWhenUsed="1"/>
     <w:lsdException w:name="HTML Variable" w:semiHidden="1" w:unhideWhenUsed="1"/>
+    <w:lsdException w:name="Normal Table" w:semiHidden="1" w:unhideWhenUsed="1"/>
     <w:lsdException w:name="annotation subject" w:semiHidden="1" w:unhideWhenUsed="1"/>
     <w:lsdException w:name="No List" w:semiHidden="1" w:unhideWhenUsed="1"/>
     <w:lsdException w:name="Outline List 1" w:semiHidden="1" w:unhideWhenUsed="1"/>
@@ -2095,8 +2138,10 @@
     <w:lsdException w:name="Table Subtle 2" w:semiHidden="1" w:unhideWhenUsed="1"/>
     <w:lsdException w:name="Table Web 1" w:semiHidden="1" w:unhideWhenUsed="1"/>
     <w:lsdException w:name="Table Web 2" w:semiHidden="1" w:unhideWhenUsed="1"/>
+    <w:lsdException w:name="Table Web 3" w:semiHidden="1" w:unhideWhenUsed="1"/>
     <w:lsdException w:name="Balloon Text" w:semiHidden="1" w:unhideWhenUsed="1"/>
     <w:lsdException w:name="Table Grid" w:uiPriority="39"/>
+    <w:lsdException w:name="Table Theme" w:semiHidden="1" w:unhideWhenUsed="1"/>
     <w:lsdException w:name="Placeholder Text" w:semiHidden="1"/>
     <w:lsdException w:name="No Spacing" w:uiPriority="1" w:qFormat="1"/>
     <w:lsdException w:name="Light Shading" w:uiPriority="60"/>
@@ -2327,6 +2372,7 @@
   <w:style w:type="character" w:default="1" w:styleId="DefaultParagraphFont">
     <w:name w:val="Default Paragraph Font"/>
     <w:uiPriority w:val="1"/>
+    <w:semiHidden/>
     <w:unhideWhenUsed/>
   </w:style>
   <w:style w:type="table" w:default="1" w:styleId="TableNormal">

</xml_diff>

<commit_message>
Edit check out one-way ticket requirement analysis.
</commit_message>
<xml_diff>
--- a/RequirementAnalysis/AFC/20160790-TruongThanhDuy/AFC_Thành Duy.docx
+++ b/RequirementAnalysis/AFC/20160790-TruongThanhDuy/AFC_Thành Duy.docx
@@ -709,7 +709,75 @@
                     <w:rPr>
                       <w:rFonts w:ascii="Times New Roman" w:hAnsi="Times New Roman" w:cs="Times New Roman"/>
                     </w:rPr>
-                    <w:t>Lấy thông tin ga vào, ga ra trên vé và thực tế.</w:t>
+                    <w:t>Lấy thông tin chuyến đi hiện tại.</w:t>
+                  </w:r>
+                </w:p>
+              </w:tc>
+            </w:tr>
+            <w:tr>
+              <w:trPr>
+                <w:jc w:val="center"/>
+              </w:trPr>
+              <w:tc>
+                <w:tcPr>
+                  <w:tcW w:w="643" w:type="dxa"/>
+                  <w:vAlign w:val="center"/>
+                </w:tcPr>
+                <w:p>
+                  <w:pPr>
+                    <w:pStyle w:val="ListParagraph"/>
+                    <w:numPr>
+                      <w:ilvl w:val="0"/>
+                      <w:numId w:val="1"/>
+                    </w:numPr>
+                    <w:jc w:val="center"/>
+                    <w:rPr>
+                      <w:rFonts w:ascii="Times New Roman" w:hAnsi="Times New Roman" w:cs="Times New Roman"/>
+                    </w:rPr>
+                  </w:pPr>
+                </w:p>
+              </w:tc>
+              <w:tc>
+                <w:tcPr>
+                  <w:tcW w:w="2001" w:type="dxa"/>
+                </w:tcPr>
+                <w:p>
+                  <w:pPr>
+                    <w:rPr>
+                      <w:rFonts w:ascii="Times New Roman" w:hAnsi="Times New Roman" w:cs="Times New Roman"/>
+                    </w:rPr>
+                  </w:pPr>
+                  <w:r>
+                    <w:rPr>
+                      <w:rFonts w:ascii="Times New Roman" w:hAnsi="Times New Roman" w:cs="Times New Roman"/>
+                    </w:rPr>
+                    <w:t>Hệ thống</w:t>
+                  </w:r>
+                </w:p>
+              </w:tc>
+              <w:tc>
+                <w:tcPr>
+                  <w:tcW w:w="4197" w:type="dxa"/>
+                </w:tcPr>
+                <w:p>
+                  <w:pPr>
+                    <w:rPr>
+                      <w:rFonts w:ascii="Times New Roman" w:hAnsi="Times New Roman" w:cs="Times New Roman"/>
+                    </w:rPr>
+                  </w:pPr>
+                  <w:r>
+                    <w:rPr>
+                      <w:rFonts w:ascii="Times New Roman" w:hAnsi="Times New Roman" w:cs="Times New Roman"/>
+                    </w:rPr>
+                    <w:t>Lấy thông tin ga vào, ga ra trên vé và thực tế</w:t>
+                  </w:r>
+                  <w:bookmarkStart w:id="0" w:name="_GoBack"/>
+                  <w:bookmarkEnd w:id="0"/>
+                  <w:r>
+                    <w:rPr>
+                      <w:rFonts w:ascii="Times New Roman" w:hAnsi="Times New Roman" w:cs="Times New Roman"/>
+                    </w:rPr>
+                    <w:t>.</w:t>
                   </w:r>
                 </w:p>
               </w:tc>
@@ -1531,8 +1599,6 @@
               </w:rPr>
               <w:t>Soát vé ra.</w:t>
             </w:r>
-            <w:bookmarkStart w:id="0" w:name="_GoBack"/>
-            <w:bookmarkEnd w:id="0"/>
           </w:p>
         </w:tc>
       </w:tr>

</xml_diff>